<commit_message>
update on phone and email
</commit_message>
<xml_diff>
--- a/Evgeniy Babichev Resume.docx
+++ b/Evgeniy Babichev Resume.docx
@@ -35,22 +35,60 @@
         <w:rPr>
           <w:rFonts w:ascii="Calibri" w:hAnsi="Calibri" w:cs="Calibri"/>
         </w:rPr>
-        <w:t xml:space="preserve">(647) 773-7133 | Toronto, ON, M6K 3R2 | </w:t>
-      </w:r>
-      <w:r>
-        <w:rPr>
-          <w:rFonts w:ascii="Calibri" w:hAnsi="Calibri" w:cs="Calibri"/>
-          <w:color w:val="215E99" w:themeColor="text2" w:themeTint="BF"/>
-        </w:rPr>
-        <w:t>evgeniy.babichev@gmail.com</w:t>
-      </w:r>
-      <w:r>
-        <w:rPr>
-          <w:rFonts w:ascii="Calibri" w:hAnsi="Calibri" w:cs="Calibri"/>
-        </w:rPr>
-        <w:t xml:space="preserve"> | </w:t>
+        <w:fldChar w:fldCharType="begin"/>
+      </w:r>
+      <w:r>
+        <w:rPr>
+          <w:rFonts w:ascii="Calibri" w:hAnsi="Calibri" w:cs="Calibri"/>
+        </w:rPr>
+        <w:instrText>HYPERLINK "tel:+16477737133"</w:instrText>
+      </w:r>
+      <w:r>
+        <w:rPr>
+          <w:rFonts w:ascii="Calibri" w:hAnsi="Calibri" w:cs="Calibri"/>
+        </w:rPr>
+      </w:r>
+      <w:r>
+        <w:rPr>
+          <w:rFonts w:ascii="Calibri" w:hAnsi="Calibri" w:cs="Calibri"/>
+        </w:rPr>
+        <w:fldChar w:fldCharType="separate"/>
+      </w:r>
+      <w:r>
+        <w:rPr>
+          <w:rStyle w:val="Hyperlink"/>
+          <w:rFonts w:ascii="Calibri" w:hAnsi="Calibri" w:cs="Calibri"/>
+        </w:rPr>
+        <w:t>(647) 773-7133</w:t>
+      </w:r>
+      <w:r>
+        <w:rPr>
+          <w:rFonts w:ascii="Calibri" w:hAnsi="Calibri" w:cs="Calibri"/>
+        </w:rPr>
+        <w:fldChar w:fldCharType="end"/>
+      </w:r>
+      <w:r>
+        <w:rPr>
+          <w:rFonts w:ascii="Calibri" w:hAnsi="Calibri" w:cs="Calibri"/>
+        </w:rPr>
+        <w:t xml:space="preserve"> | Toronto, ON, M6K 3R2 | </w:t>
       </w:r>
       <w:hyperlink r:id="rId8" w:history="1">
+        <w:r>
+          <w:rPr>
+            <w:rStyle w:val="Hyperlink"/>
+            <w:rFonts w:ascii="Calibri" w:hAnsi="Calibri" w:cs="Calibri"/>
+          </w:rPr>
+          <w:t>evgeniy.babichev@gmail.com</w:t>
+        </w:r>
+      </w:hyperlink>
+      <w:r>
+        <w:rPr>
+          <w:rFonts w:ascii="Calibri" w:hAnsi="Calibri" w:cs="Calibri"/>
+        </w:rPr>
+        <w:t xml:space="preserve">| </w:t>
+      </w:r>
+      <w:hyperlink r:id="rId9" w:history="1">
         <w:r>
           <w:rPr>
             <w:rStyle w:val="Hyperlink"/>
@@ -3361,7 +3399,7 @@
       </w:r>
     </w:p>
     <w:sectPr>
-      <w:headerReference w:type="default" r:id="rId9"/>
+      <w:headerReference w:type="default" r:id="rId10"/>
       <w:pgSz w:w="12240" w:h="15840"/>
       <w:pgMar w:top="360" w:right="720" w:bottom="270" w:left="720" w:header="360" w:footer="360" w:gutter="0"/>
       <w:cols w:space="720"/>

</xml_diff>